<commit_message>
- Updated the design document with a few new paragraphs to gameplay.
git-svn-id: svn+ssh://supergirl.dreamhost.com/home/sulfate/svn/pikpik@154 d6e08b45-3f4a-0410-be67-99b8f2306d8d
</commit_message>
<xml_diff>
--- a/Docs/PikPik - Design Document.docx
+++ b/Docs/PikPik - Design Document.docx
@@ -965,7 +965,15 @@
         <w:ind w:left="720"/>
       </w:pPr>
       <w:r>
-        <w:t>The main menu allows players to navigate to different modes of gameplay. It is the central hub where every aspect of the game branches from. There is no higher</w:t>
+        <w:t xml:space="preserve">The main menu allows players to navigate to different modes of </w:t>
+      </w:r>
+      <w:proofErr w:type="spellStart"/>
+      <w:r>
+        <w:t>gameplay</w:t>
+      </w:r>
+      <w:proofErr w:type="spellEnd"/>
+      <w:r>
+        <w:t>. It is the central hub where every aspect of the game branches from. There is no higher</w:t>
       </w:r>
       <w:r>
         <w:t xml:space="preserve"> hierarchical</w:t>
@@ -1242,7 +1250,7 @@
         <w:pStyle w:val="Heading2"/>
       </w:pPr>
       <w:r>
-        <w:t>Practice</w:t>
+        <w:t>Single Player</w:t>
       </w:r>
     </w:p>
     <w:p/>
@@ -1260,6 +1268,23 @@
         <w:ind w:left="720"/>
       </w:pPr>
       <w:r>
+        <w:t>The game is primarily designed to be played solo as a progression throughout a variety of unique zones and levels.</w:t>
+      </w:r>
+    </w:p>
+    <w:p>
+      <w:pPr>
+        <w:pStyle w:val="Heading4"/>
+        <w:ind w:left="720"/>
+      </w:pPr>
+      <w:r>
+        <w:t>Rules</w:t>
+      </w:r>
+    </w:p>
+    <w:p>
+      <w:pPr>
+        <w:ind w:left="720"/>
+      </w:pPr>
+      <w:r>
         <w:t>...</w:t>
       </w:r>
     </w:p>
@@ -1269,6 +1294,65 @@
         <w:ind w:left="720"/>
       </w:pPr>
       <w:r>
+        <w:t>Modes</w:t>
+      </w:r>
+    </w:p>
+    <w:p>
+      <w:pPr>
+        <w:ind w:left="720"/>
+      </w:pPr>
+      <w:r>
+        <w:t>...</w:t>
+      </w:r>
+    </w:p>
+    <w:p>
+      <w:pPr>
+        <w:ind w:left="720"/>
+      </w:pPr>
+    </w:p>
+    <w:p>
+      <w:pPr>
+        <w:pStyle w:val="Heading2"/>
+      </w:pPr>
+      <w:r>
+        <w:t>Online Multip</w:t>
+      </w:r>
+      <w:r>
+        <w:t>layer</w:t>
+      </w:r>
+    </w:p>
+    <w:p/>
+    <w:p>
+      <w:pPr>
+        <w:pStyle w:val="Heading4"/>
+        <w:ind w:left="720"/>
+      </w:pPr>
+      <w:r>
+        <w:t>Overview</w:t>
+      </w:r>
+    </w:p>
+    <w:p>
+      <w:pPr>
+        <w:ind w:left="720"/>
+      </w:pPr>
+      <w:r>
+        <w:t>Multiplayer mode takes the basic game mechanics and creates some more competitive game modes from it. Multiplayer games are more “match” based than any sort of progression and players compete for high scores and reputation. Multiplayer comes secondary to the single player mode where the core design of the game is focused.</w:t>
+      </w:r>
+    </w:p>
+    <w:p>
+      <w:pPr>
+        <w:ind w:left="720"/>
+      </w:pPr>
+      <w:r>
+        <w:t>Multiplayer will add to the longevity of the game and give players a chance to show off what they have learned or unlocked from single player games.</w:t>
+      </w:r>
+    </w:p>
+    <w:p>
+      <w:pPr>
+        <w:pStyle w:val="Heading4"/>
+        <w:ind w:left="720"/>
+      </w:pPr>
+      <w:r>
         <w:t>Rules</w:t>
       </w:r>
     </w:p>
@@ -1282,100 +1366,69 @@
     </w:p>
     <w:p>
       <w:pPr>
-        <w:ind w:left="720"/>
-      </w:pPr>
-    </w:p>
+        <w:pStyle w:val="Heading4"/>
+        <w:ind w:left="720"/>
+      </w:pPr>
+      <w:r>
+        <w:t>Modes</w:t>
+      </w:r>
+    </w:p>
+    <w:p>
+      <w:pPr>
+        <w:ind w:left="720"/>
+      </w:pPr>
+      <w:r>
+        <w:t>...</w:t>
+      </w:r>
+    </w:p>
+    <w:p>
+      <w:pPr>
+        <w:ind w:left="720"/>
+      </w:pPr>
+    </w:p>
+    <w:p>
+      <w:pPr>
+        <w:pStyle w:val="Heading1"/>
+      </w:pPr>
+      <w:r>
+        <w:lastRenderedPageBreak/>
+        <w:t>Mechanics</w:t>
+      </w:r>
+    </w:p>
+    <w:p/>
     <w:p>
       <w:pPr>
         <w:pStyle w:val="Heading2"/>
       </w:pPr>
       <w:r>
-        <w:t>Multiplayer</w:t>
-      </w:r>
-    </w:p>
-    <w:p/>
-    <w:p>
-      <w:pPr>
-        <w:pStyle w:val="Heading4"/>
-        <w:ind w:left="720"/>
-      </w:pPr>
-      <w:r>
-        <w:t>Overview</w:t>
-      </w:r>
-    </w:p>
-    <w:p>
-      <w:pPr>
-        <w:ind w:left="720"/>
-      </w:pPr>
+        <w:t>Pre-Game</w:t>
+      </w:r>
+    </w:p>
+    <w:p>
       <w:r>
         <w:t>...</w:t>
       </w:r>
     </w:p>
-    <w:p>
-      <w:pPr>
-        <w:pStyle w:val="Heading4"/>
-        <w:ind w:left="720"/>
-      </w:pPr>
-      <w:r>
-        <w:t>Rules</w:t>
-      </w:r>
-    </w:p>
-    <w:p>
-      <w:pPr>
-        <w:ind w:left="720"/>
-      </w:pPr>
+    <w:p/>
+    <w:p>
+      <w:pPr>
+        <w:pStyle w:val="Heading2"/>
+      </w:pPr>
+      <w:r>
+        <w:t>In-Game</w:t>
+      </w:r>
+    </w:p>
+    <w:p>
       <w:r>
         <w:t>...</w:t>
       </w:r>
     </w:p>
-    <w:p>
-      <w:pPr>
-        <w:ind w:left="720"/>
-      </w:pPr>
-    </w:p>
-    <w:p>
-      <w:pPr>
-        <w:pStyle w:val="Heading1"/>
-      </w:pPr>
-      <w:r>
-        <w:t>Mechanics</w:t>
-      </w:r>
-    </w:p>
     <w:p/>
     <w:p>
       <w:pPr>
         <w:pStyle w:val="Heading2"/>
       </w:pPr>
       <w:r>
-        <w:t>Pre-Game</w:t>
-      </w:r>
-    </w:p>
-    <w:p>
-      <w:r>
-        <w:t>...</w:t>
-      </w:r>
-    </w:p>
-    <w:p/>
-    <w:p>
-      <w:pPr>
-        <w:pStyle w:val="Heading2"/>
-      </w:pPr>
-      <w:r>
-        <w:t>In-Game</w:t>
-      </w:r>
-    </w:p>
-    <w:p>
-      <w:r>
-        <w:t>...</w:t>
-      </w:r>
-    </w:p>
-    <w:p/>
-    <w:p>
-      <w:pPr>
-        <w:pStyle w:val="Heading2"/>
-      </w:pPr>
-      <w:r>
-        <w:lastRenderedPageBreak/>
         <w:t>Post-Game</w:t>
       </w:r>
     </w:p>

</xml_diff>

<commit_message>
- Updated the design document. - Collision manager now has up to 32 collision layers to work with.
git-svn-id: svn+ssh://supergirl.dreamhost.com/home/sulfate/svn/pikpik@155 d6e08b45-3f4a-0410-be67-99b8f2306d8d
</commit_message>
<xml_diff>
--- a/Docs/PikPik - Design Document.docx
+++ b/Docs/PikPik - Design Document.docx
@@ -540,6 +540,10 @@
         <w:pStyle w:val="Title"/>
       </w:pPr>
       <w:r>
+        <w:br w:type="column"/>
+      </w:r>
+      <w:r>
+        <w:lastRenderedPageBreak/>
         <w:t>Overview</w:t>
       </w:r>
     </w:p>
@@ -626,6 +630,9 @@
       <w:r>
         <w:t>organise these screens so that they are quick and easy to navigate, each one has been broken down into several sections.</w:t>
       </w:r>
+      <w:r>
+        <w:t xml:space="preserve"> Each section describes the purpose of the screen, the screens it can link to, the transitions on the screen (if any), the mechanics and interactions that can occur in the screen and the audio that should be heard.</w:t>
+      </w:r>
     </w:p>
     <w:p/>
     <w:p>
@@ -633,6 +640,10 @@
         <w:pStyle w:val="Heading2"/>
       </w:pPr>
       <w:r>
+        <w:br w:type="column"/>
+      </w:r>
+      <w:r>
+        <w:lastRenderedPageBreak/>
         <w:t>Splash Screen</w:t>
       </w:r>
     </w:p>
@@ -711,6 +722,15 @@
       <w:r>
         <w:t>ades out to black on completion.</w:t>
       </w:r>
+      <w:r>
+        <w:t xml:space="preserve"> </w:t>
+      </w:r>
+      <w:r>
+        <w:t xml:space="preserve"> </w:t>
+      </w:r>
+      <w:r>
+        <w:t>Each logo fades in and out for a set number of seconds in succession. The developing company logo is the first to be shown.</w:t>
+      </w:r>
     </w:p>
     <w:p>
       <w:pPr>
@@ -726,19 +746,7 @@
         <w:ind w:left="720"/>
       </w:pPr>
       <w:r>
-        <w:t xml:space="preserve">Each logo fades in and out for a set number of seconds in succession. The </w:t>
-      </w:r>
-      <w:r>
-        <w:t xml:space="preserve">SAPIAN </w:t>
-      </w:r>
-      <w:r>
-        <w:t>company</w:t>
-      </w:r>
-      <w:r>
-        <w:t xml:space="preserve"> logo is the fir</w:t>
-      </w:r>
-      <w:r>
-        <w:t>st to be shown.</w:t>
+        <w:t>There are no mechanics.</w:t>
       </w:r>
     </w:p>
     <w:p>
@@ -781,20 +789,125 @@
         <w:pStyle w:val="Heading2"/>
       </w:pPr>
       <w:r>
+        <w:br w:type="column"/>
+      </w:r>
+      <w:r>
+        <w:lastRenderedPageBreak/>
         <w:t>Warning Screen</w:t>
       </w:r>
     </w:p>
-    <w:p>
-      <w:r>
-        <w:t>...</w:t>
-      </w:r>
-    </w:p>
-    <w:p/>
+    <w:p/>
+    <w:p>
+      <w:pPr>
+        <w:pStyle w:val="Heading4"/>
+        <w:ind w:left="720"/>
+      </w:pPr>
+      <w:r>
+        <w:t>Purpose</w:t>
+      </w:r>
+    </w:p>
+    <w:p>
+      <w:pPr>
+        <w:ind w:left="720"/>
+      </w:pPr>
+      <w:r>
+        <w:t>The warning screen is basically there to cover the company against any potential lawsuits and to generally warn players about anything they might find surprising in the game. It should include a game rating submitted by the developing company.</w:t>
+      </w:r>
+    </w:p>
+    <w:p>
+      <w:pPr>
+        <w:pStyle w:val="Heading4"/>
+        <w:ind w:left="720"/>
+      </w:pPr>
+      <w:r>
+        <w:t>Links</w:t>
+      </w:r>
+    </w:p>
+    <w:p>
+      <w:pPr>
+        <w:ind w:left="720"/>
+      </w:pPr>
+      <w:r>
+        <w:t>There are no links.</w:t>
+      </w:r>
+    </w:p>
+    <w:p>
+      <w:pPr>
+        <w:pStyle w:val="Heading4"/>
+        <w:ind w:left="720"/>
+      </w:pPr>
+      <w:r>
+        <w:t>Transitions</w:t>
+      </w:r>
+    </w:p>
+    <w:p>
+      <w:pPr>
+        <w:ind w:left="720"/>
+      </w:pPr>
+      <w:r>
+        <w:t>The warning and rating should fade in, give adequate time to read the warning and fade out.</w:t>
+      </w:r>
+    </w:p>
+    <w:p>
+      <w:pPr>
+        <w:pStyle w:val="Heading4"/>
+        <w:ind w:left="720"/>
+      </w:pPr>
+      <w:r>
+        <w:t>Mechanics</w:t>
+      </w:r>
+    </w:p>
+    <w:p>
+      <w:pPr>
+        <w:ind w:left="720"/>
+      </w:pPr>
+      <w:r>
+        <w:t>There are no mechanics.</w:t>
+      </w:r>
+    </w:p>
+    <w:p>
+      <w:pPr>
+        <w:pStyle w:val="Heading4"/>
+        <w:ind w:left="720"/>
+      </w:pPr>
+      <w:r>
+        <w:t>Interactions</w:t>
+      </w:r>
+    </w:p>
+    <w:p>
+      <w:pPr>
+        <w:ind w:left="720"/>
+      </w:pPr>
+      <w:r>
+        <w:t>Clicking or pressing any buttons on this screen will skip it.</w:t>
+      </w:r>
+    </w:p>
+    <w:p>
+      <w:pPr>
+        <w:pStyle w:val="Heading4"/>
+        <w:ind w:left="720"/>
+      </w:pPr>
+      <w:r>
+        <w:t>Audio</w:t>
+      </w:r>
+    </w:p>
+    <w:p>
+      <w:pPr>
+        <w:ind w:left="720"/>
+      </w:pPr>
+      <w:r>
+        <w:t>There is no audio.</w:t>
+      </w:r>
+    </w:p>
     <w:p>
       <w:pPr>
         <w:pStyle w:val="Heading2"/>
       </w:pPr>
       <w:r>
+        <w:br w:type="column"/>
+      </w:r>
+      <w:r>
+        <w:lastRenderedPageBreak/>
         <w:t>B</w:t>
       </w:r>
       <w:r>
@@ -811,7 +924,149 @@
         <w:ind w:left="720"/>
       </w:pPr>
       <w:r>
+        <w:t>Purpose</w:t>
+      </w:r>
+    </w:p>
+    <w:p>
+      <w:pPr>
+        <w:ind w:left="720"/>
+      </w:pPr>
+      <w:r>
+        <w:t xml:space="preserve">The </w:t>
+      </w:r>
+      <w:r>
+        <w:t>background</w:t>
+      </w:r>
+      <w:r>
+        <w:t xml:space="preserve"> screen is generally to be used as a “first layer” for other screens to be rendered over when not playing the game. It is there to provide a more interesting environment for screens where mouse clicking is prominent without needing to re-implement the same technology several times.</w:t>
+      </w:r>
+    </w:p>
+    <w:p>
+      <w:pPr>
+        <w:pStyle w:val="Heading4"/>
+        <w:ind w:left="720"/>
+      </w:pPr>
+      <w:r>
+        <w:t>Links</w:t>
+      </w:r>
+    </w:p>
+    <w:p>
+      <w:pPr>
+        <w:ind w:left="720"/>
+      </w:pPr>
+      <w:r>
+        <w:t>There are no links</w:t>
+      </w:r>
+      <w:r>
+        <w:t>.</w:t>
+      </w:r>
+    </w:p>
+    <w:p>
+      <w:pPr>
+        <w:pStyle w:val="Heading4"/>
+        <w:ind w:left="720"/>
+      </w:pPr>
+      <w:r>
+        <w:t>Transitions</w:t>
+      </w:r>
+    </w:p>
+    <w:p>
+      <w:pPr>
+        <w:ind w:left="720"/>
+      </w:pPr>
+      <w:r>
+        <w:t>Fade-in/fade-out transitions occur when the screen is initially shown and are fairly quick compared with other fade transitions. These are to just give a little smoothness to major state changes.</w:t>
+      </w:r>
+    </w:p>
+    <w:p>
+      <w:pPr>
+        <w:pStyle w:val="Heading4"/>
+        <w:ind w:left="720"/>
+      </w:pPr>
+      <w:r>
+        <w:t>Mechanics</w:t>
+      </w:r>
+    </w:p>
+    <w:p>
+      <w:pPr>
+        <w:ind w:left="720"/>
+      </w:pPr>
+      <w:r>
+        <w:t xml:space="preserve">The </w:t>
+      </w:r>
+      <w:r>
+        <w:t>background</w:t>
+      </w:r>
+      <w:r>
+        <w:t xml:space="preserve"> screen has one job, to create an interesting backdrop for most if not all of the mouse-interactive screens. Several modes may be available to change what happens.</w:t>
+      </w:r>
+    </w:p>
+    <w:p>
+      <w:pPr>
+        <w:pStyle w:val="Heading4"/>
+        <w:ind w:left="720"/>
+      </w:pPr>
+      <w:r>
+        <w:t>Interactions</w:t>
+      </w:r>
+    </w:p>
+    <w:p>
+      <w:pPr>
+        <w:ind w:left="720"/>
+      </w:pPr>
+      <w:r>
+        <w:t>There are no interactions</w:t>
+      </w:r>
+      <w:r>
+        <w:t>.</w:t>
+      </w:r>
+    </w:p>
+    <w:p>
+      <w:pPr>
+        <w:pStyle w:val="Heading4"/>
+        <w:ind w:left="720"/>
+      </w:pPr>
+      <w:r>
+        <w:t>Audio</w:t>
+      </w:r>
+    </w:p>
+    <w:p>
+      <w:pPr>
+        <w:ind w:left="720"/>
+      </w:pPr>
+      <w:r>
+        <w:t>A soothing, default audio track will play when no other track is selected. The track can be overridden by other screens using this screen. The screen is responsible for smooth audio transitions</w:t>
+      </w:r>
+      <w:r>
+        <w:t xml:space="preserve"> between background tracks</w:t>
+      </w:r>
+      <w:r>
+        <w:t>.</w:t>
+      </w:r>
+    </w:p>
+    <w:p/>
+    <w:p>
+      <w:pPr>
+        <w:pStyle w:val="Heading2"/>
+      </w:pPr>
+      <w:r>
+        <w:br w:type="column"/>
+      </w:r>
+      <w:r>
         <w:lastRenderedPageBreak/>
+        <w:t>Main Menu</w:t>
+      </w:r>
+      <w:r>
+        <w:t xml:space="preserve"> Screen</w:t>
+      </w:r>
+    </w:p>
+    <w:p/>
+    <w:p>
+      <w:pPr>
+        <w:pStyle w:val="Heading4"/>
+        <w:ind w:left="720"/>
+      </w:pPr>
+      <w:r>
         <w:t>Purpose</w:t>
       </w:r>
     </w:p>
@@ -820,160 +1075,7 @@
         <w:ind w:left="720"/>
       </w:pPr>
       <w:r>
-        <w:t xml:space="preserve">The </w:t>
-      </w:r>
-      <w:r>
-        <w:t>background</w:t>
-      </w:r>
-      <w:r>
-        <w:t xml:space="preserve"> screen is generally to be used as a “first layer” for other screens to be rendered over when not playing the game. It is there to provide a more interesting environment for screens where mouse clicking is prominent without needing to re-implement the same technology several times.</w:t>
-      </w:r>
-    </w:p>
-    <w:p>
-      <w:pPr>
-        <w:pStyle w:val="Heading4"/>
-        <w:ind w:left="720"/>
-      </w:pPr>
-      <w:r>
-        <w:t>Links</w:t>
-      </w:r>
-    </w:p>
-    <w:p>
-      <w:pPr>
-        <w:ind w:left="720"/>
-      </w:pPr>
-      <w:r>
-        <w:t xml:space="preserve">There are no links on the </w:t>
-      </w:r>
-      <w:r>
-        <w:t>background</w:t>
-      </w:r>
-      <w:r>
-        <w:t xml:space="preserve"> screen.</w:t>
-      </w:r>
-    </w:p>
-    <w:p>
-      <w:pPr>
-        <w:pStyle w:val="Heading4"/>
-        <w:ind w:left="720"/>
-      </w:pPr>
-      <w:r>
-        <w:t>Transitions</w:t>
-      </w:r>
-    </w:p>
-    <w:p>
-      <w:pPr>
-        <w:ind w:left="720"/>
-      </w:pPr>
-      <w:r>
-        <w:t>Fade-in/fade-out transitions occur when the screen is initially shown and are fairly quick compared with other fade transitions. These are to just give a little smoothness to major state changes.</w:t>
-      </w:r>
-    </w:p>
-    <w:p>
-      <w:pPr>
-        <w:pStyle w:val="Heading4"/>
-        <w:ind w:left="720"/>
-      </w:pPr>
-      <w:r>
-        <w:t>Mechanics</w:t>
-      </w:r>
-    </w:p>
-    <w:p>
-      <w:pPr>
-        <w:ind w:left="720"/>
-      </w:pPr>
-      <w:r>
-        <w:t xml:space="preserve">The </w:t>
-      </w:r>
-      <w:r>
-        <w:t>background</w:t>
-      </w:r>
-      <w:r>
-        <w:t xml:space="preserve"> screen has one job, to create an interesting backdrop for most if not all of the mouse-interactive screens. Several modes may be available to change what happens.</w:t>
-      </w:r>
-    </w:p>
-    <w:p>
-      <w:pPr>
-        <w:pStyle w:val="Heading4"/>
-        <w:ind w:left="720"/>
-      </w:pPr>
-      <w:r>
-        <w:t>Interactions</w:t>
-      </w:r>
-    </w:p>
-    <w:p>
-      <w:pPr>
-        <w:ind w:left="720"/>
-      </w:pPr>
-      <w:r>
-        <w:t xml:space="preserve">There are no interactions with the </w:t>
-      </w:r>
-      <w:r>
-        <w:t>background</w:t>
-      </w:r>
-      <w:r>
-        <w:t xml:space="preserve"> screen.</w:t>
-      </w:r>
-    </w:p>
-    <w:p>
-      <w:pPr>
-        <w:pStyle w:val="Heading4"/>
-        <w:ind w:left="720"/>
-      </w:pPr>
-      <w:r>
-        <w:t>Audio</w:t>
-      </w:r>
-    </w:p>
-    <w:p>
-      <w:pPr>
-        <w:ind w:left="720"/>
-      </w:pPr>
-      <w:r>
-        <w:t>A soothing, default audio track will play when no other track is selected. The track can be overridden by other screens using this screen. The screen is responsible for smooth audio transitions</w:t>
-      </w:r>
-      <w:r>
-        <w:t xml:space="preserve"> between background tracks</w:t>
-      </w:r>
-      <w:r>
-        <w:t>.</w:t>
-      </w:r>
-    </w:p>
-    <w:p/>
-    <w:p>
-      <w:pPr>
-        <w:pStyle w:val="Heading2"/>
-      </w:pPr>
-      <w:r>
-        <w:t>Main Menu</w:t>
-      </w:r>
-      <w:r>
-        <w:t xml:space="preserve"> Screen</w:t>
-      </w:r>
-    </w:p>
-    <w:p/>
-    <w:p>
-      <w:pPr>
-        <w:pStyle w:val="Heading4"/>
-        <w:ind w:left="720"/>
-      </w:pPr>
-      <w:r>
-        <w:t>Purpose</w:t>
-      </w:r>
-    </w:p>
-    <w:p>
-      <w:pPr>
-        <w:ind w:left="720"/>
-      </w:pPr>
-      <w:r>
-        <w:t xml:space="preserve">The main menu allows players to navigate to different modes of </w:t>
-      </w:r>
-      <w:proofErr w:type="spellStart"/>
-      <w:r>
-        <w:t>gameplay</w:t>
-      </w:r>
-      <w:proofErr w:type="spellEnd"/>
-      <w:r>
-        <w:t>. It is the central hub where every aspect of the game branches from. There is no higher</w:t>
+        <w:t>The main menu allows players to navigate to different modes of gameplay. It is the central hub where every aspect of the game branches from. There is no higher</w:t>
       </w:r>
       <w:r>
         <w:t xml:space="preserve"> hierarchical</w:t>
@@ -1136,7 +1238,6 @@
         <w:ind w:left="720"/>
       </w:pPr>
       <w:r>
-        <w:lastRenderedPageBreak/>
         <w:t>Transitions</w:t>
       </w:r>
     </w:p>
@@ -1336,15 +1437,19 @@
         <w:ind w:left="720"/>
       </w:pPr>
       <w:r>
-        <w:t>Multiplayer mode takes the basic game mechanics and creates some more competitive game modes from it. Multiplayer games are more “match” based than any sort of progression and players compete for high scores and reputation. Multiplayer comes secondary to the single player mode where the core design of the game is focused.</w:t>
-      </w:r>
-    </w:p>
-    <w:p>
-      <w:pPr>
-        <w:ind w:left="720"/>
-      </w:pPr>
-      <w:r>
-        <w:t>Multiplayer will add to the longevity of the game and give players a chance to show off what they have learned or unlocked from single player games.</w:t>
+        <w:t xml:space="preserve">As a secondary element to the game, a multiplayer game mode will be provided to try and help increase the longevity of the game. </w:t>
+      </w:r>
+      <w:r>
+        <w:t>Multiplayer ga</w:t>
+      </w:r>
+      <w:r>
+        <w:t xml:space="preserve">mes are more “match” based </w:t>
+      </w:r>
+      <w:r>
+        <w:t xml:space="preserve">and players compete </w:t>
+      </w:r>
+      <w:r>
+        <w:t>for high scores and reputation. Certain bonuses will be available in multiplayer games if a player has successfully completed the single player game.</w:t>
       </w:r>
     </w:p>
     <w:p>

</xml_diff>

<commit_message>
- Added a storyline and gameplay elements to the design documentation.
git-svn-id: svn+ssh://supergirl.dreamhost.com/home/sulfate/svn/pikpik@158 d6e08b45-3f4a-0410-be67-99b8f2306d8d
</commit_message>
<xml_diff>
--- a/Docs/PikPik - Design Document.docx
+++ b/Docs/PikPik - Design Document.docx
@@ -573,7 +573,7 @@
     <w:p/>
     <w:p>
       <w:r>
-        <w:t>...</w:t>
+        <w:t>The target audience is the causal gamer, generally females. The game is designed to be simple and fun to play. A hardcore gamer would find it relatively easy to complete the game and would most likely get bored after a few hours playing online unless they were passionate about their high scores and reputation.</w:t>
       </w:r>
     </w:p>
     <w:p/>
@@ -588,9 +588,118 @@
     <w:p/>
     <w:p>
       <w:r>
-        <w:t>...</w:t>
-      </w:r>
-    </w:p>
+        <w:t>The planet of the PikPiks is beautiful and full in bloom.</w:t>
+      </w:r>
+      <w:r>
+        <w:t xml:space="preserve"> </w:t>
+      </w:r>
+      <w:r>
+        <w:t xml:space="preserve"> </w:t>
+      </w:r>
+      <w:r>
+        <w:t>In the centre of the</w:t>
+      </w:r>
+      <w:r>
+        <w:t>ir</w:t>
+      </w:r>
+      <w:r>
+        <w:t xml:space="preserve"> greatest city is an enormous crystal contai</w:t>
+      </w:r>
+      <w:r>
+        <w:t>ning thousands of ancient spirits</w:t>
+      </w:r>
+      <w:r>
+        <w:t xml:space="preserve">. The </w:t>
+      </w:r>
+      <w:r>
+        <w:t xml:space="preserve">great </w:t>
+      </w:r>
+      <w:r>
+        <w:t>melody of the spirits brings life to the planet, making it the most beautiful place in the universe.</w:t>
+      </w:r>
+      <w:r>
+        <w:t xml:space="preserve"> </w:t>
+      </w:r>
+      <w:r>
+        <w:t>One day, a meteor falls from the sky unexpectedly</w:t>
+      </w:r>
+      <w:r>
+        <w:t>,</w:t>
+      </w:r>
+      <w:r>
+        <w:t xml:space="preserve"> and shatters the crystal into thousands of tiny pieces</w:t>
+      </w:r>
+      <w:r>
+        <w:t xml:space="preserve"> which spread to all corners of the planet</w:t>
+      </w:r>
+      <w:r>
+        <w:t xml:space="preserve">. </w:t>
+      </w:r>
+      <w:r>
+        <w:t xml:space="preserve"> </w:t>
+      </w:r>
+      <w:r>
+        <w:t>The great</w:t>
+      </w:r>
+      <w:r>
+        <w:t xml:space="preserve"> melody stops</w:t>
+      </w:r>
+      <w:r>
+        <w:t xml:space="preserve"> and t</w:t>
+      </w:r>
+      <w:r>
+        <w:t>he</w:t>
+      </w:r>
+      <w:r>
+        <w:t xml:space="preserve"> planet </w:t>
+      </w:r>
+      <w:r>
+        <w:t>withers</w:t>
+      </w:r>
+      <w:r>
+        <w:t>.</w:t>
+      </w:r>
+      <w:r>
+        <w:t xml:space="preserve"> </w:t>
+      </w:r>
+      <w:r>
+        <w:t>The strongest PikPiks in all the land have been gathered by the majestic PikPik King and have been given a noble mission, to save the planet</w:t>
+      </w:r>
+      <w:r>
+        <w:t xml:space="preserve"> </w:t>
+      </w:r>
+      <w:r>
+        <w:t>by re-forming the great crystal.</w:t>
+      </w:r>
+      <w:r>
+        <w:t xml:space="preserve"> </w:t>
+      </w:r>
+      <w:r>
+        <w:t>But the spirits are proud and will not return unless they are</w:t>
+      </w:r>
+      <w:r>
+        <w:t xml:space="preserve"> collected in a harmonic pattern.</w:t>
+      </w:r>
+      <w:r>
+        <w:t xml:space="preserve"> </w:t>
+      </w:r>
+      <w:r>
+        <w:t>The most successful PikPik on this difficult mission will be</w:t>
+      </w:r>
+      <w:r>
+        <w:t xml:space="preserve"> honoured as</w:t>
+      </w:r>
+      <w:r>
+        <w:t xml:space="preserve"> the </w:t>
+      </w:r>
+      <w:r>
+        <w:t xml:space="preserve">great </w:t>
+      </w:r>
+      <w:r>
+        <w:t>protector of the spirits, the Spirit Maestro.</w:t>
+      </w:r>
+    </w:p>
+    <w:p/>
     <w:p>
       <w:pPr>
         <w:pStyle w:val="Title"/>
@@ -1125,28 +1234,40 @@
         <w:rPr>
           <w:u w:val="single"/>
         </w:rPr>
-        <w:t>online screen</w:t>
-      </w:r>
-      <w:r>
-        <w:t>.</w:t>
-      </w:r>
-    </w:p>
-    <w:p>
-      <w:pPr>
-        <w:pStyle w:val="ListParagraph"/>
-        <w:numPr>
-          <w:ilvl w:val="0"/>
-          <w:numId w:val="4"/>
-        </w:numPr>
-      </w:pPr>
-      <w:r>
-        <w:t xml:space="preserve">The </w:t>
+        <w:t>offline</w:t>
       </w:r>
       <w:r>
         <w:rPr>
           <w:u w:val="single"/>
         </w:rPr>
-        <w:t>practice screen</w:t>
+        <w:t xml:space="preserve"> screen</w:t>
+      </w:r>
+      <w:r>
+        <w:t>.</w:t>
+      </w:r>
+    </w:p>
+    <w:p>
+      <w:pPr>
+        <w:pStyle w:val="ListParagraph"/>
+        <w:numPr>
+          <w:ilvl w:val="0"/>
+          <w:numId w:val="4"/>
+        </w:numPr>
+      </w:pPr>
+      <w:r>
+        <w:t xml:space="preserve">The </w:t>
+      </w:r>
+      <w:r>
+        <w:rPr>
+          <w:u w:val="single"/>
+        </w:rPr>
+        <w:t>online</w:t>
+      </w:r>
+      <w:r>
+        <w:rPr>
+          <w:u w:val="single"/>
+        </w:rPr>
+        <w:t xml:space="preserve"> screen</w:t>
       </w:r>
       <w:r>
         <w:t>.</w:t>
@@ -1371,6 +1492,12 @@
       <w:r>
         <w:t>The game is primarily designed to be played solo as a progression throughout a variety of unique zones and levels.</w:t>
       </w:r>
+      <w:r>
+        <w:t xml:space="preserve"> Single player follows the story of the PikPik quest and explains why the PikPik champions are searching for the stars. There is also an in-built tutorial mode to explain the game as it goes along. Progressing through the first zone, new items and rules will be int</w:t>
+      </w:r>
+      <w:r>
+        <w:t>roduced on subsequent levels allowing a gentle introduction to the game for new players.</w:t>
+      </w:r>
     </w:p>
     <w:p>
       <w:pPr>
@@ -1496,19 +1623,148 @@
         <w:pStyle w:val="Heading1"/>
       </w:pPr>
       <w:r>
+        <w:t>Mechanics</w:t>
+      </w:r>
+    </w:p>
+    <w:p/>
+    <w:p>
+      <w:pPr>
+        <w:pStyle w:val="Heading2"/>
+      </w:pPr>
+      <w:r>
+        <w:t>Pre-Game</w:t>
+      </w:r>
+    </w:p>
+    <w:p>
+      <w:r>
+        <w:t>Players always start around the centre crystal of the map, as evenly spaced as possible. The game will introduce the round with a screen fade and then count the players in. Three seconds after the countdown, a new star will appear of a random colour. Following this, all other star colours will appear one second after each other at random locations on the map. Players are able to collect the stars as soon as they become available.</w:t>
+      </w:r>
+    </w:p>
+    <w:p/>
+    <w:p>
+      <w:pPr>
+        <w:pStyle w:val="Heading2"/>
+      </w:pPr>
+      <w:r>
+        <w:t>In-Game</w:t>
+      </w:r>
+    </w:p>
+    <w:p>
+      <w:r>
+        <w:t>...</w:t>
+      </w:r>
+    </w:p>
+    <w:p/>
+    <w:p>
+      <w:pPr>
+        <w:pStyle w:val="Heading2"/>
+      </w:pPr>
+      <w:r>
+        <w:t>Post-Game</w:t>
+      </w:r>
+    </w:p>
+    <w:p>
+      <w:r>
+        <w:t>...</w:t>
+      </w:r>
+    </w:p>
+    <w:p/>
+    <w:p>
+      <w:pPr>
+        <w:pStyle w:val="Heading1"/>
+      </w:pPr>
+      <w:r>
+        <w:t>Rules</w:t>
+      </w:r>
+    </w:p>
+    <w:p/>
+    <w:p>
+      <w:pPr>
+        <w:pStyle w:val="ListParagraph"/>
+        <w:numPr>
+          <w:ilvl w:val="0"/>
+          <w:numId w:val="6"/>
+        </w:numPr>
+      </w:pPr>
+      <w:r>
+        <w:t>There is a time limit for each game which is based on the level size. If no sequence is made within the time limit, which is adequate enough for a player to finish the game three times, the game ends in a draw and is replayed.</w:t>
+      </w:r>
+    </w:p>
+    <w:p/>
+    <w:p>
+      <w:pPr>
+        <w:pStyle w:val="Heading1"/>
+      </w:pPr>
+      <w:r>
+        <w:t>Items</w:t>
+      </w:r>
+    </w:p>
+    <w:p/>
+    <w:p>
+      <w:pPr>
+        <w:pStyle w:val="Heading2"/>
+      </w:pPr>
+      <w:r>
+        <w:t>Trojan Star</w:t>
+      </w:r>
+    </w:p>
+    <w:p>
+      <w:r>
+        <w:t xml:space="preserve">This star can be laid down anywhere on the map and will always </w:t>
+      </w:r>
+      <w:r>
+        <w:t>change its colour</w:t>
+      </w:r>
+      <w:r>
+        <w:t xml:space="preserve"> to the next sequence star for opponent players. To the player who laid the star down, it will appear as a rainbow star allowing it to be easily identified.</w:t>
+      </w:r>
+      <w:r>
+        <w:t xml:space="preserve"> The star can be collected, by any player including the player who laid the star down. If c</w:t>
+      </w:r>
+      <w:r>
+        <w:t xml:space="preserve">ollected, the player is stunned in place </w:t>
+      </w:r>
+      <w:r>
+        <w:t>for three seconds and they lose a star from their melody.</w:t>
+      </w:r>
+    </w:p>
+    <w:p/>
+    <w:p>
+      <w:pPr>
+        <w:pStyle w:val="Heading2"/>
+      </w:pPr>
+      <w:r>
         <w:lastRenderedPageBreak/>
-        <w:t>Mechanics</w:t>
-      </w:r>
-    </w:p>
-    <w:p/>
-    <w:p>
-      <w:pPr>
-        <w:pStyle w:val="Heading2"/>
-      </w:pPr>
-      <w:r>
-        <w:t>Pre-Game</w:t>
-      </w:r>
-    </w:p>
+        <w:t>Fake Wall</w:t>
+      </w:r>
+    </w:p>
+    <w:p>
+      <w:r>
+        <w:t xml:space="preserve">The fake wall is used to block off certain passageways in the game. When placed, a wall block will appear acting exactly like a normal wall block. The wall block will disappear after </w:t>
+      </w:r>
+      <w:r>
+        <w:t>eight</w:t>
+      </w:r>
+      <w:r>
+        <w:t xml:space="preserve"> seconds</w:t>
+      </w:r>
+      <w:r>
+        <w:t xml:space="preserve"> to ensure no player is blocked off permanently</w:t>
+      </w:r>
+      <w:r>
+        <w:t>. A player with this power up can place up to three fake walls before the item expires.</w:t>
+      </w:r>
+    </w:p>
+    <w:p/>
+    <w:p>
+      <w:pPr>
+        <w:pStyle w:val="Heading1"/>
+      </w:pPr>
+      <w:r>
+        <w:t>Player Roles</w:t>
+      </w:r>
+    </w:p>
+    <w:p/>
     <w:p>
       <w:r>
         <w:t>...</w:t>
@@ -1517,74 +1773,86 @@
     <w:p/>
     <w:p>
       <w:pPr>
-        <w:pStyle w:val="Heading2"/>
-      </w:pPr>
-      <w:r>
-        <w:t>In-Game</w:t>
-      </w:r>
-    </w:p>
-    <w:p>
-      <w:r>
-        <w:t>...</w:t>
-      </w:r>
-    </w:p>
-    <w:p/>
-    <w:p>
-      <w:pPr>
-        <w:pStyle w:val="Heading2"/>
-      </w:pPr>
-      <w:r>
-        <w:t>Post-Game</w:t>
-      </w:r>
-    </w:p>
-    <w:p>
-      <w:r>
-        <w:t>...</w:t>
-      </w:r>
-    </w:p>
-    <w:p/>
-    <w:p>
-      <w:pPr>
         <w:pStyle w:val="Heading1"/>
       </w:pPr>
       <w:r>
-        <w:t>Items</w:t>
-      </w:r>
-    </w:p>
-    <w:p/>
-    <w:p>
-      <w:r>
-        <w:t>...</w:t>
-      </w:r>
-    </w:p>
-    <w:p/>
-    <w:p>
-      <w:pPr>
-        <w:pStyle w:val="Heading1"/>
-      </w:pPr>
-      <w:r>
-        <w:t>Player Roles</w:t>
-      </w:r>
-    </w:p>
-    <w:p/>
-    <w:p>
-      <w:r>
-        <w:t>...</w:t>
-      </w:r>
-    </w:p>
-    <w:p/>
-    <w:p>
-      <w:pPr>
-        <w:pStyle w:val="Heading1"/>
-      </w:pPr>
-      <w:r>
         <w:t>Interface</w:t>
       </w:r>
     </w:p>
     <w:p/>
     <w:p>
-      <w:r>
-        <w:t>...</w:t>
+      <w:pPr>
+        <w:pStyle w:val="ListParagraph"/>
+        <w:numPr>
+          <w:ilvl w:val="0"/>
+          <w:numId w:val="6"/>
+        </w:numPr>
+      </w:pPr>
+      <w:r>
+        <w:t>Time remaining for the level.</w:t>
+      </w:r>
+    </w:p>
+    <w:p>
+      <w:pPr>
+        <w:pStyle w:val="ListParagraph"/>
+        <w:numPr>
+          <w:ilvl w:val="0"/>
+          <w:numId w:val="6"/>
+        </w:numPr>
+      </w:pPr>
+      <w:r>
+        <w:t>The melody needed to complete the mission.</w:t>
+      </w:r>
+    </w:p>
+    <w:p>
+      <w:pPr>
+        <w:pStyle w:val="ListParagraph"/>
+        <w:numPr>
+          <w:ilvl w:val="1"/>
+          <w:numId w:val="6"/>
+        </w:numPr>
+      </w:pPr>
+      <w:r>
+        <w:t>Semi-transparent</w:t>
+      </w:r>
+      <w:r>
+        <w:t xml:space="preserve"> out if the corresponding star hasn’t been collected yet.</w:t>
+      </w:r>
+    </w:p>
+    <w:p>
+      <w:pPr>
+        <w:pStyle w:val="ListParagraph"/>
+        <w:numPr>
+          <w:ilvl w:val="1"/>
+          <w:numId w:val="6"/>
+        </w:numPr>
+      </w:pPr>
+      <w:r>
+        <w:t>Has a border “glow” with the needed colour that is more solid.</w:t>
+      </w:r>
+    </w:p>
+    <w:p>
+      <w:pPr>
+        <w:pStyle w:val="ListParagraph"/>
+        <w:numPr>
+          <w:ilvl w:val="1"/>
+          <w:numId w:val="6"/>
+        </w:numPr>
+      </w:pPr>
+      <w:r>
+        <w:t>The next star to collect, fades in and out with the border pulsing.</w:t>
+      </w:r>
+    </w:p>
+    <w:p>
+      <w:pPr>
+        <w:pStyle w:val="ListParagraph"/>
+        <w:numPr>
+          <w:ilvl w:val="0"/>
+          <w:numId w:val="6"/>
+        </w:numPr>
+      </w:pPr>
+      <w:r>
+        <w:t>A race-o-meter that shows a small version of the pattern needed and the other players faces beneath it depending on how far they are in the sequence.</w:t>
       </w:r>
     </w:p>
     <w:p>
@@ -1952,6 +2220,232 @@
     </w:lvl>
   </w:abstractNum>
   <w:abstractNum w:abstractNumId="2">
+    <w:nsid w:val="43221ED5"/>
+    <w:multiLevelType w:val="hybridMultilevel"/>
+    <w:tmpl w:val="160C2930"/>
+    <w:lvl w:ilvl="0" w:tplc="0C090001">
+      <w:start w:val="1"/>
+      <w:numFmt w:val="bullet"/>
+      <w:lvlText w:val=""/>
+      <w:lvlJc w:val="left"/>
+      <w:pPr>
+        <w:ind w:left="720" w:hanging="360"/>
+      </w:pPr>
+      <w:rPr>
+        <w:rFonts w:ascii="Symbol" w:hAnsi="Symbol" w:hint="default"/>
+      </w:rPr>
+    </w:lvl>
+    <w:lvl w:ilvl="1" w:tplc="0C090003" w:tentative="1">
+      <w:start w:val="1"/>
+      <w:numFmt w:val="bullet"/>
+      <w:lvlText w:val="o"/>
+      <w:lvlJc w:val="left"/>
+      <w:pPr>
+        <w:ind w:left="1440" w:hanging="360"/>
+      </w:pPr>
+      <w:rPr>
+        <w:rFonts w:ascii="Courier New" w:hAnsi="Courier New" w:cs="Courier New" w:hint="default"/>
+      </w:rPr>
+    </w:lvl>
+    <w:lvl w:ilvl="2" w:tplc="0C090005" w:tentative="1">
+      <w:start w:val="1"/>
+      <w:numFmt w:val="bullet"/>
+      <w:lvlText w:val=""/>
+      <w:lvlJc w:val="left"/>
+      <w:pPr>
+        <w:ind w:left="2160" w:hanging="360"/>
+      </w:pPr>
+      <w:rPr>
+        <w:rFonts w:ascii="Wingdings" w:hAnsi="Wingdings" w:hint="default"/>
+      </w:rPr>
+    </w:lvl>
+    <w:lvl w:ilvl="3" w:tplc="0C090001" w:tentative="1">
+      <w:start w:val="1"/>
+      <w:numFmt w:val="bullet"/>
+      <w:lvlText w:val=""/>
+      <w:lvlJc w:val="left"/>
+      <w:pPr>
+        <w:ind w:left="2880" w:hanging="360"/>
+      </w:pPr>
+      <w:rPr>
+        <w:rFonts w:ascii="Symbol" w:hAnsi="Symbol" w:hint="default"/>
+      </w:rPr>
+    </w:lvl>
+    <w:lvl w:ilvl="4" w:tplc="0C090003" w:tentative="1">
+      <w:start w:val="1"/>
+      <w:numFmt w:val="bullet"/>
+      <w:lvlText w:val="o"/>
+      <w:lvlJc w:val="left"/>
+      <w:pPr>
+        <w:ind w:left="3600" w:hanging="360"/>
+      </w:pPr>
+      <w:rPr>
+        <w:rFonts w:ascii="Courier New" w:hAnsi="Courier New" w:cs="Courier New" w:hint="default"/>
+      </w:rPr>
+    </w:lvl>
+    <w:lvl w:ilvl="5" w:tplc="0C090005" w:tentative="1">
+      <w:start w:val="1"/>
+      <w:numFmt w:val="bullet"/>
+      <w:lvlText w:val=""/>
+      <w:lvlJc w:val="left"/>
+      <w:pPr>
+        <w:ind w:left="4320" w:hanging="360"/>
+      </w:pPr>
+      <w:rPr>
+        <w:rFonts w:ascii="Wingdings" w:hAnsi="Wingdings" w:hint="default"/>
+      </w:rPr>
+    </w:lvl>
+    <w:lvl w:ilvl="6" w:tplc="0C090001" w:tentative="1">
+      <w:start w:val="1"/>
+      <w:numFmt w:val="bullet"/>
+      <w:lvlText w:val=""/>
+      <w:lvlJc w:val="left"/>
+      <w:pPr>
+        <w:ind w:left="5040" w:hanging="360"/>
+      </w:pPr>
+      <w:rPr>
+        <w:rFonts w:ascii="Symbol" w:hAnsi="Symbol" w:hint="default"/>
+      </w:rPr>
+    </w:lvl>
+    <w:lvl w:ilvl="7" w:tplc="0C090003" w:tentative="1">
+      <w:start w:val="1"/>
+      <w:numFmt w:val="bullet"/>
+      <w:lvlText w:val="o"/>
+      <w:lvlJc w:val="left"/>
+      <w:pPr>
+        <w:ind w:left="5760" w:hanging="360"/>
+      </w:pPr>
+      <w:rPr>
+        <w:rFonts w:ascii="Courier New" w:hAnsi="Courier New" w:cs="Courier New" w:hint="default"/>
+      </w:rPr>
+    </w:lvl>
+    <w:lvl w:ilvl="8" w:tplc="0C090005" w:tentative="1">
+      <w:start w:val="1"/>
+      <w:numFmt w:val="bullet"/>
+      <w:lvlText w:val=""/>
+      <w:lvlJc w:val="left"/>
+      <w:pPr>
+        <w:ind w:left="6480" w:hanging="360"/>
+      </w:pPr>
+      <w:rPr>
+        <w:rFonts w:ascii="Wingdings" w:hAnsi="Wingdings" w:hint="default"/>
+      </w:rPr>
+    </w:lvl>
+  </w:abstractNum>
+  <w:abstractNum w:abstractNumId="3">
+    <w:nsid w:val="466A1C39"/>
+    <w:multiLevelType w:val="hybridMultilevel"/>
+    <w:tmpl w:val="30E0566C"/>
+    <w:lvl w:ilvl="0" w:tplc="0C090001">
+      <w:start w:val="1"/>
+      <w:numFmt w:val="bullet"/>
+      <w:lvlText w:val=""/>
+      <w:lvlJc w:val="left"/>
+      <w:pPr>
+        <w:ind w:left="720" w:hanging="360"/>
+      </w:pPr>
+      <w:rPr>
+        <w:rFonts w:ascii="Symbol" w:hAnsi="Symbol" w:hint="default"/>
+      </w:rPr>
+    </w:lvl>
+    <w:lvl w:ilvl="1" w:tplc="0C090003">
+      <w:start w:val="1"/>
+      <w:numFmt w:val="bullet"/>
+      <w:lvlText w:val="o"/>
+      <w:lvlJc w:val="left"/>
+      <w:pPr>
+        <w:ind w:left="1440" w:hanging="360"/>
+      </w:pPr>
+      <w:rPr>
+        <w:rFonts w:ascii="Courier New" w:hAnsi="Courier New" w:cs="Courier New" w:hint="default"/>
+      </w:rPr>
+    </w:lvl>
+    <w:lvl w:ilvl="2" w:tplc="0C090005" w:tentative="1">
+      <w:start w:val="1"/>
+      <w:numFmt w:val="bullet"/>
+      <w:lvlText w:val=""/>
+      <w:lvlJc w:val="left"/>
+      <w:pPr>
+        <w:ind w:left="2160" w:hanging="360"/>
+      </w:pPr>
+      <w:rPr>
+        <w:rFonts w:ascii="Wingdings" w:hAnsi="Wingdings" w:hint="default"/>
+      </w:rPr>
+    </w:lvl>
+    <w:lvl w:ilvl="3" w:tplc="0C090001" w:tentative="1">
+      <w:start w:val="1"/>
+      <w:numFmt w:val="bullet"/>
+      <w:lvlText w:val=""/>
+      <w:lvlJc w:val="left"/>
+      <w:pPr>
+        <w:ind w:left="2880" w:hanging="360"/>
+      </w:pPr>
+      <w:rPr>
+        <w:rFonts w:ascii="Symbol" w:hAnsi="Symbol" w:hint="default"/>
+      </w:rPr>
+    </w:lvl>
+    <w:lvl w:ilvl="4" w:tplc="0C090003" w:tentative="1">
+      <w:start w:val="1"/>
+      <w:numFmt w:val="bullet"/>
+      <w:lvlText w:val="o"/>
+      <w:lvlJc w:val="left"/>
+      <w:pPr>
+        <w:ind w:left="3600" w:hanging="360"/>
+      </w:pPr>
+      <w:rPr>
+        <w:rFonts w:ascii="Courier New" w:hAnsi="Courier New" w:cs="Courier New" w:hint="default"/>
+      </w:rPr>
+    </w:lvl>
+    <w:lvl w:ilvl="5" w:tplc="0C090005" w:tentative="1">
+      <w:start w:val="1"/>
+      <w:numFmt w:val="bullet"/>
+      <w:lvlText w:val=""/>
+      <w:lvlJc w:val="left"/>
+      <w:pPr>
+        <w:ind w:left="4320" w:hanging="360"/>
+      </w:pPr>
+      <w:rPr>
+        <w:rFonts w:ascii="Wingdings" w:hAnsi="Wingdings" w:hint="default"/>
+      </w:rPr>
+    </w:lvl>
+    <w:lvl w:ilvl="6" w:tplc="0C090001" w:tentative="1">
+      <w:start w:val="1"/>
+      <w:numFmt w:val="bullet"/>
+      <w:lvlText w:val=""/>
+      <w:lvlJc w:val="left"/>
+      <w:pPr>
+        <w:ind w:left="5040" w:hanging="360"/>
+      </w:pPr>
+      <w:rPr>
+        <w:rFonts w:ascii="Symbol" w:hAnsi="Symbol" w:hint="default"/>
+      </w:rPr>
+    </w:lvl>
+    <w:lvl w:ilvl="7" w:tplc="0C090003" w:tentative="1">
+      <w:start w:val="1"/>
+      <w:numFmt w:val="bullet"/>
+      <w:lvlText w:val="o"/>
+      <w:lvlJc w:val="left"/>
+      <w:pPr>
+        <w:ind w:left="5760" w:hanging="360"/>
+      </w:pPr>
+      <w:rPr>
+        <w:rFonts w:ascii="Courier New" w:hAnsi="Courier New" w:cs="Courier New" w:hint="default"/>
+      </w:rPr>
+    </w:lvl>
+    <w:lvl w:ilvl="8" w:tplc="0C090005" w:tentative="1">
+      <w:start w:val="1"/>
+      <w:numFmt w:val="bullet"/>
+      <w:lvlText w:val=""/>
+      <w:lvlJc w:val="left"/>
+      <w:pPr>
+        <w:ind w:left="6480" w:hanging="360"/>
+      </w:pPr>
+      <w:rPr>
+        <w:rFonts w:ascii="Wingdings" w:hAnsi="Wingdings" w:hint="default"/>
+      </w:rPr>
+    </w:lvl>
+  </w:abstractNum>
+  <w:abstractNum w:abstractNumId="4">
     <w:nsid w:val="69AA6BDF"/>
     <w:multiLevelType w:val="hybridMultilevel"/>
     <w:tmpl w:val="30163BFC"/>
@@ -2064,7 +2558,7 @@
       </w:rPr>
     </w:lvl>
   </w:abstractNum>
-  <w:abstractNum w:abstractNumId="3">
+  <w:abstractNum w:abstractNumId="5">
     <w:nsid w:val="73194F01"/>
     <w:multiLevelType w:val="hybridMultilevel"/>
     <w:tmpl w:val="25A214E4"/>
@@ -2178,16 +2672,22 @@
     </w:lvl>
   </w:abstractNum>
   <w:num w:numId="1">
-    <w:abstractNumId w:val="3"/>
+    <w:abstractNumId w:val="5"/>
   </w:num>
   <w:num w:numId="2">
     <w:abstractNumId w:val="1"/>
   </w:num>
   <w:num w:numId="3">
-    <w:abstractNumId w:val="2"/>
+    <w:abstractNumId w:val="4"/>
   </w:num>
   <w:num w:numId="4">
     <w:abstractNumId w:val="0"/>
+  </w:num>
+  <w:num w:numId="5">
+    <w:abstractNumId w:val="2"/>
+  </w:num>
+  <w:num w:numId="6">
+    <w:abstractNumId w:val="3"/>
   </w:num>
 </w:numbering>
 </file>

</xml_diff>

<commit_message>
- Updated the design document with some item information.
git-svn-id: svn+ssh://supergirl.dreamhost.com/home/sulfate/svn/pikpik@159 d6e08b45-3f4a-0410-be67-99b8f2306d8d
</commit_message>
<xml_diff>
--- a/Docs/PikPik - Design Document.docx
+++ b/Docs/PikPik - Design Document.docx
@@ -621,7 +621,13 @@
         <w:t xml:space="preserve"> </w:t>
       </w:r>
       <w:r>
-        <w:t>One day, a meteor falls from the sky unexpectedly</w:t>
+        <w:t>One day, a meteor falls from the sky</w:t>
+      </w:r>
+      <w:r>
+        <w:t>,</w:t>
+      </w:r>
+      <w:r>
+        <w:t xml:space="preserve"> unexpectedly</w:t>
       </w:r>
       <w:r>
         <w:t>,</w:t>
@@ -1701,10 +1707,22 @@
     </w:p>
     <w:p/>
     <w:p>
+      <w:r>
+        <w:t>Items will appear at random locations on the level whenever a certain number of stars have been collected. They will appear as a “generic” object and the item the placer receives will only be determined after the object is collected by use of a “slots” like mechanism in the game interface.</w:t>
+      </w:r>
+    </w:p>
+    <w:p>
+      <w:r>
+        <w:t>Each item has a draw probability to ensure optimum items go to optimum players. Draw probability will be based on the player’s standing, game time and how powerful/rare the item is.</w:t>
+      </w:r>
+    </w:p>
+    <w:p/>
+    <w:p>
       <w:pPr>
         <w:pStyle w:val="Heading2"/>
       </w:pPr>
       <w:r>
+        <w:lastRenderedPageBreak/>
         <w:t>Trojan Star</w:t>
       </w:r>
     </w:p>
@@ -1734,7 +1752,6 @@
         <w:pStyle w:val="Heading2"/>
       </w:pPr>
       <w:r>
-        <w:lastRenderedPageBreak/>
         <w:t>Fake Wall</w:t>
       </w:r>
     </w:p>
@@ -1758,16 +1775,56 @@
     <w:p/>
     <w:p>
       <w:pPr>
-        <w:pStyle w:val="Heading1"/>
-      </w:pPr>
-      <w:r>
-        <w:t>Player Roles</w:t>
-      </w:r>
-    </w:p>
-    <w:p/>
-    <w:p>
-      <w:r>
-        <w:t>...</w:t>
+        <w:pStyle w:val="Heading2"/>
+      </w:pPr>
+      <w:r>
+        <w:t>Oil Slick</w:t>
+      </w:r>
+    </w:p>
+    <w:p>
+      <w:r>
+        <w:t xml:space="preserve">The oil slick is used to put another player off balance. It can be placed on any blank square. When a PikPik walks into it, they are flung quickly across the map in the direction they are facing until they encounter a wall. </w:t>
+      </w:r>
+      <w:r>
+        <w:t>Upon striking a wall, the player remains dazed for three seconds</w:t>
+      </w:r>
+      <w:r>
+        <w:t xml:space="preserve"> before regaining control</w:t>
+      </w:r>
+      <w:r>
+        <w:t xml:space="preserve">. </w:t>
+      </w:r>
+      <w:r>
+        <w:t>The oil slick remains on the map for sixty seconds and has unlimited uses in that time.</w:t>
+      </w:r>
+    </w:p>
+    <w:p/>
+    <w:p>
+      <w:pPr>
+        <w:pStyle w:val="Heading2"/>
+      </w:pPr>
+      <w:r>
+        <w:t>The Magpie</w:t>
+      </w:r>
+    </w:p>
+    <w:p>
+      <w:r>
+        <w:t>The magpie will</w:t>
+      </w:r>
+      <w:r>
+        <w:t xml:space="preserve"> fly onto the screen and</w:t>
+      </w:r>
+      <w:r>
+        <w:t xml:space="preserve"> steal a star from the player in first position. If there are more than one players drawing for first, the magpie will steal from the player who has been in first place for the longest time.</w:t>
+      </w:r>
+      <w:r>
+        <w:t xml:space="preserve"> This item will never be assigned to a playe</w:t>
+      </w:r>
+      <w:r>
+        <w:t>r who is already in first and becomes</w:t>
+      </w:r>
+      <w:r>
+        <w:t xml:space="preserve"> unavailable should a player take first place.</w:t>
       </w:r>
     </w:p>
     <w:p/>

</xml_diff>

<commit_message>
- Fixed up some cosmetic things with sprite and resource management, nothing functional. - Added very basic sound metadata and file management, incomplete. - Fixed up the "Oil Slick" description in the design document. - Updated the audio metadata with some notes.
git-svn-id: svn+ssh://supergirl.dreamhost.com/home/sulfate/svn/pikpik@160 d6e08b45-3f4a-0410-be67-99b8f2306d8d
</commit_message>
<xml_diff>
--- a/Docs/PikPik - Design Document.docx
+++ b/Docs/PikPik - Design Document.docx
@@ -1792,7 +1792,13 @@
         <w:t xml:space="preserve"> before regaining control</w:t>
       </w:r>
       <w:r>
-        <w:t xml:space="preserve">. </w:t>
+        <w:t>.</w:t>
+      </w:r>
+      <w:r>
+        <w:t xml:space="preserve"> While sliding, the player will interact with any other item they may encounter. If the item changes the player’s behaviour, the oil slick effect is discarded and the new item behaviour takes over.</w:t>
+      </w:r>
+      <w:r>
+        <w:t xml:space="preserve"> </w:t>
       </w:r>
       <w:r>
         <w:t>The oil slick remains on the map for sixty seconds and has unlimited uses in that time.</w:t>

</xml_diff>

<commit_message>
- Added zone information to the design. - CSound is now functional. - The splash screen logo now makes use of CSound.
git-svn-id: svn+ssh://supergirl.dreamhost.com/home/sulfate/svn/pikpik@172 d6e08b45-3f4a-0410-be67-99b8f2306d8d
</commit_message>
<xml_diff>
--- a/Docs/PikPik - Design Document.docx
+++ b/Docs/PikPik - Design Document.docx
@@ -375,6 +375,23 @@
     </w:p>
     <w:p>
       <w:r>
+        <w:t>...</w:t>
+      </w:r>
+    </w:p>
+    <w:p/>
+    <w:p>
+      <w:pPr>
+        <w:pStyle w:val="Heading2"/>
+      </w:pPr>
+      <w:r>
+        <w:t>Pre-</w:t>
+      </w:r>
+      <w:r>
+        <w:t>Level</w:t>
+      </w:r>
+    </w:p>
+    <w:p>
+      <w:r>
         <w:t>Players always start around the centre crystal of the map, as evenly spaced as possible. The game will introduce the round with a screen fade and then count the players in. Three seconds after the countdown, a new star will appear of a random colour. Following this, all other star colours will appear one second after each other at random locations on the map. Players are able to collect the stars as soon as they become available.</w:t>
       </w:r>
     </w:p>
@@ -398,12 +415,35 @@
         <w:pStyle w:val="Heading2"/>
       </w:pPr>
       <w:r>
+        <w:t>Post-</w:t>
+      </w:r>
+      <w:r>
+        <w:t>Level</w:t>
+      </w:r>
+    </w:p>
+    <w:p>
+      <w:r>
+        <w:t>...</w:t>
+      </w:r>
+    </w:p>
+    <w:p/>
+    <w:p>
+      <w:pPr>
+        <w:pStyle w:val="Heading2"/>
+      </w:pPr>
+      <w:r>
         <w:t>Post-Game</w:t>
       </w:r>
     </w:p>
     <w:p>
       <w:r>
-        <w:t>...</w:t>
+        <w:t>Upon completing the single play</w:t>
+      </w:r>
+      <w:r>
+        <w:t>er game, the player is given the honour of becoming the spirit maestro. A crown appears over the player’s head and remains there permanently unless disabled in the options.</w:t>
+      </w:r>
+      <w:r>
+        <w:t xml:space="preserve"> This crown will carry across into online games if the option remains enabled.</w:t>
       </w:r>
     </w:p>
     <w:p/>
@@ -570,6 +610,177 @@
       </w:r>
       <w:r>
         <w:t xml:space="preserve"> unavailable should a player take first place.</w:t>
+      </w:r>
+    </w:p>
+    <w:p>
+      <w:pPr>
+        <w:pStyle w:val="Heading1"/>
+      </w:pPr>
+      <w:r>
+        <w:br w:type="column"/>
+      </w:r>
+      <w:r>
+        <w:lastRenderedPageBreak/>
+        <w:t>Zones</w:t>
+      </w:r>
+    </w:p>
+    <w:p/>
+    <w:p>
+      <w:r>
+        <w:t xml:space="preserve">There are five zones that players progress through in story mode. Each zone plays the same as the previous zone but the graphics are updated. The graphical themes of the zone progressively show the planet “healing” as the spirits of the land are collected. </w:t>
+      </w:r>
+      <w:r>
+        <w:t xml:space="preserve">Each zone has a hazard, unique to the </w:t>
+      </w:r>
+      <w:r>
+        <w:t>zone, which</w:t>
+      </w:r>
+      <w:r>
+        <w:t xml:space="preserve"> players should beware of. </w:t>
+      </w:r>
+      <w:r>
+        <w:t>The full list of zones, in order, is as follows:</w:t>
+      </w:r>
+    </w:p>
+    <w:p/>
+    <w:p>
+      <w:pPr>
+        <w:pStyle w:val="Heading4"/>
+        <w:ind w:left="720"/>
+      </w:pPr>
+      <w:r>
+        <w:t>Lava Zone</w:t>
+      </w:r>
+    </w:p>
+    <w:p>
+      <w:pPr>
+        <w:ind w:left="720"/>
+      </w:pPr>
+      <w:r>
+        <w:t xml:space="preserve">With all the </w:t>
+      </w:r>
+      <w:r>
+        <w:t>life sucked out of the planet, the land is breaking down to its primal form, a molten ball of rock. This is the most important zone for the PikPik civilisation and where the game items are introduced, one at a time, in each level.</w:t>
+      </w:r>
+      <w:r>
+        <w:t xml:space="preserve"> The land is covered in red, glowing rocks with steam and heat distorting the playing field. Occasional spurts of lava will spew from the blocks injuring players lurking in the area and stunning them for a short period of time.</w:t>
+      </w:r>
+    </w:p>
+    <w:p>
+      <w:pPr>
+        <w:pStyle w:val="Heading4"/>
+        <w:ind w:left="720"/>
+      </w:pPr>
+      <w:r>
+        <w:t>Desert Zone</w:t>
+      </w:r>
+    </w:p>
+    <w:p>
+      <w:pPr>
+        <w:ind w:left="720"/>
+      </w:pPr>
+      <w:r>
+        <w:t>After the first spirits are returned to the planet, the land begins to heal itself but it is far from bloom.</w:t>
+      </w:r>
+      <w:r>
+        <w:t xml:space="preserve"> The lava has ceased to pour from the cracks in the planet but the destructive power and heat have left the planet a desolate place. The land is covered in sand and rocks</w:t>
+      </w:r>
+      <w:r>
+        <w:t xml:space="preserve"> and heat distorts the playing field. Players should beware of quicksand pockets that can slow a player down considerably whilst crossing them.</w:t>
+      </w:r>
+    </w:p>
+    <w:p>
+      <w:pPr>
+        <w:pStyle w:val="Heading4"/>
+        <w:ind w:left="720"/>
+      </w:pPr>
+      <w:r>
+        <w:t>River Zone</w:t>
+      </w:r>
+    </w:p>
+    <w:p>
+      <w:pPr>
+        <w:ind w:left="720"/>
+      </w:pPr>
+      <w:r>
+        <w:t>The first signs of life are beginning to appear with water flowing from springs around the planet. The planet is now able to support the PikPik civilisation for a while longer but they are still lacking the greenery and most importantly, food supplies are low. This land is covered thinly in greenery and sand and has the occasional fresh river flowing from place to place. The rivers can be dangerous at times with flash rapids frequently running down and sweeping players away.</w:t>
+      </w:r>
+    </w:p>
+    <w:p>
+      <w:pPr>
+        <w:pStyle w:val="Heading4"/>
+        <w:ind w:left="720"/>
+      </w:pPr>
+      <w:r>
+        <w:t>Forest Zone</w:t>
+      </w:r>
+    </w:p>
+    <w:p>
+      <w:pPr>
+        <w:ind w:left="720"/>
+      </w:pPr>
+      <w:r>
+        <w:t>Life has been restored to the planet but there is no order and the greenery is beginning to grow out of control. With dense jungle shrubbery covering the planet, the land must now be harvested and the crystals must be reborn.</w:t>
+      </w:r>
+      <w:r>
+        <w:t xml:space="preserve"> Players need to be careful of animals in the jungle, in particular the Monkeeneys who have a great fondness for stars and will steal one whenever they get the chance.</w:t>
+      </w:r>
+    </w:p>
+    <w:p>
+      <w:pPr>
+        <w:pStyle w:val="Heading4"/>
+        <w:ind w:left="720"/>
+      </w:pPr>
+      <w:r>
+        <w:t>Crystal Zone</w:t>
+      </w:r>
+    </w:p>
+    <w:p>
+      <w:pPr>
+        <w:ind w:left="720"/>
+      </w:pPr>
+      <w:r>
+        <w:t>The crystal zone is the final step in restoring the planet. With everything else in place, the planet needs one final push to return to its former glory. The great melody that keeps the PikPiks eternally happy is still muted.</w:t>
+      </w:r>
+      <w:r>
+        <w:t xml:space="preserve"> This land is refined with beautiful and sparking crystals all around. As the crystals are born, they grow rapidly out of the ground, blocking paths as they do. The crystals can only grow when they are clear of any players.</w:t>
+      </w:r>
+    </w:p>
+    <w:p>
+      <w:pPr>
+        <w:pStyle w:val="Heading1"/>
+      </w:pPr>
+      <w:r>
+        <w:lastRenderedPageBreak/>
+        <w:t>Storyboards</w:t>
+      </w:r>
+    </w:p>
+    <w:p/>
+    <w:p>
+      <w:pPr>
+        <w:pStyle w:val="Heading2"/>
+      </w:pPr>
+      <w:r>
+        <w:t>Game Intro</w:t>
+      </w:r>
+    </w:p>
+    <w:p>
+      <w:r>
+        <w:t>...</w:t>
+      </w:r>
+    </w:p>
+    <w:p/>
+    <w:p>
+      <w:pPr>
+        <w:pStyle w:val="Heading2"/>
+      </w:pPr>
+      <w:r>
+        <w:t>Game Outro</w:t>
+      </w:r>
+    </w:p>
+    <w:p>
+      <w:r>
+        <w:t>When the game is completed, a set of rewards are given to the player, with one being the ending story.</w:t>
       </w:r>
     </w:p>
     <w:p/>
@@ -724,6 +935,42 @@
       <w:pPr>
         <w:pStyle w:val="ListParagraph"/>
         <w:numPr>
+          <w:ilvl w:val="1"/>
+          <w:numId w:val="6"/>
+        </w:numPr>
+      </w:pPr>
+      <w:r>
+        <w:t>Using items successfully.</w:t>
+      </w:r>
+    </w:p>
+    <w:p>
+      <w:pPr>
+        <w:pStyle w:val="ListParagraph"/>
+        <w:numPr>
+          <w:ilvl w:val="1"/>
+          <w:numId w:val="6"/>
+        </w:numPr>
+      </w:pPr>
+      <w:r>
+        <w:t>Collecting stars.</w:t>
+      </w:r>
+    </w:p>
+    <w:p>
+      <w:pPr>
+        <w:pStyle w:val="ListParagraph"/>
+        <w:numPr>
+          <w:ilvl w:val="1"/>
+          <w:numId w:val="6"/>
+        </w:numPr>
+      </w:pPr>
+      <w:r>
+        <w:t>Time bonuses.</w:t>
+      </w:r>
+    </w:p>
+    <w:p>
+      <w:pPr>
+        <w:pStyle w:val="ListParagraph"/>
+        <w:numPr>
           <w:ilvl w:val="0"/>
           <w:numId w:val="6"/>
         </w:numPr>
@@ -2167,7 +2414,7 @@
   <w:abstractNum w:abstractNumId="3">
     <w:nsid w:val="466A1C39"/>
     <w:multiLevelType w:val="hybridMultilevel"/>
-    <w:tmpl w:val="30E0566C"/>
+    <w:tmpl w:val="7F08DBCE"/>
     <w:lvl w:ilvl="0" w:tplc="0C090001">
       <w:start w:val="1"/>
       <w:numFmt w:val="bullet"/>

</xml_diff>

<commit_message>
- Updated design document. - Adding global render transform to the RenderManager. (not working)
git-svn-id: svn+ssh://supergirl.dreamhost.com/home/sulfate/svn/pikpik@173 d6e08b45-3f4a-0410-be67-99b8f2306d8d
</commit_message>
<xml_diff>
--- a/Docs/PikPik - Design Document.docx
+++ b/Docs/PikPik - Design Document.docx
@@ -361,6 +361,63 @@
         <w:pStyle w:val="Heading1"/>
       </w:pPr>
       <w:r>
+        <w:t>Characters</w:t>
+      </w:r>
+    </w:p>
+    <w:p/>
+    <w:p>
+      <w:r>
+        <w:t>There are five total races</w:t>
+      </w:r>
+      <w:r>
+        <w:t xml:space="preserve"> of PikPik</w:t>
+      </w:r>
+      <w:r>
+        <w:t xml:space="preserve"> available in the game. </w:t>
+      </w:r>
+      <w:r>
+        <w:t>Races</w:t>
+      </w:r>
+      <w:r>
+        <w:t xml:space="preserve"> ha</w:t>
+      </w:r>
+      <w:r>
+        <w:t>ve</w:t>
+      </w:r>
+      <w:r>
+        <w:t xml:space="preserve"> a unique colour and personality and are mostly</w:t>
+      </w:r>
+      <w:r>
+        <w:t xml:space="preserve"> based on</w:t>
+      </w:r>
+      <w:r>
+        <w:t xml:space="preserve"> “cutesy”</w:t>
+      </w:r>
+      <w:r>
+        <w:t xml:space="preserve"> Japanese-style </w:t>
+      </w:r>
+      <w:r>
+        <w:t>A</w:t>
+      </w:r>
+      <w:r>
+        <w:t>nime characters</w:t>
+      </w:r>
+      <w:r>
+        <w:t>.</w:t>
+      </w:r>
+      <w:r>
+        <w:t xml:space="preserve"> There is no functional difference between the different races and multiple players can play as characters from the same race.</w:t>
+      </w:r>
+    </w:p>
+    <w:p>
+      <w:pPr>
+        <w:pStyle w:val="Heading1"/>
+      </w:pPr>
+      <w:r>
+        <w:br w:type="column"/>
+      </w:r>
+      <w:r>
+        <w:lastRenderedPageBreak/>
         <w:t>Mechanics</w:t>
       </w:r>
     </w:p>
@@ -1091,7 +1148,147 @@
       <w:pPr>
         <w:pStyle w:val="Heading1"/>
       </w:pPr>
-      <w:r>
+    </w:p>
+    <w:p>
+      <w:pPr>
+        <w:pStyle w:val="Heading1"/>
+      </w:pPr>
+      <w:r>
+        <w:t>Overview</w:t>
+      </w:r>
+    </w:p>
+    <w:p/>
+    <w:p>
+      <w:pPr>
+        <w:pStyle w:val="ListParagraph"/>
+        <w:numPr>
+          <w:ilvl w:val="0"/>
+          <w:numId w:val="9"/>
+        </w:numPr>
+      </w:pPr>
+      <w:r>
+        <w:rPr>
+          <w:rStyle w:val="Heading3Char"/>
+        </w:rPr>
+        <w:t>Resolution:</w:t>
+      </w:r>
+      <w:r>
+        <w:tab/>
+      </w:r>
+      <w:r>
+        <w:tab/>
+        <w:t>800</w:t>
+      </w:r>
+      <w:r>
+        <w:t xml:space="preserve"> </w:t>
+      </w:r>
+      <w:r>
+        <w:t>x</w:t>
+      </w:r>
+      <w:r>
+        <w:t xml:space="preserve"> </w:t>
+      </w:r>
+      <w:r>
+        <w:t>600 pixels</w:t>
+      </w:r>
+    </w:p>
+    <w:p>
+      <w:pPr>
+        <w:pStyle w:val="ListParagraph"/>
+        <w:numPr>
+          <w:ilvl w:val="0"/>
+          <w:numId w:val="9"/>
+        </w:numPr>
+      </w:pPr>
+      <w:r>
+        <w:rPr>
+          <w:rStyle w:val="Heading3Char"/>
+        </w:rPr>
+        <w:t>Bit Depth:</w:t>
+      </w:r>
+      <w:r>
+        <w:tab/>
+      </w:r>
+      <w:r>
+        <w:tab/>
+        <w:t>32 bit</w:t>
+      </w:r>
+    </w:p>
+    <w:p>
+      <w:pPr>
+        <w:pStyle w:val="ListParagraph"/>
+        <w:numPr>
+          <w:ilvl w:val="0"/>
+          <w:numId w:val="9"/>
+        </w:numPr>
+      </w:pPr>
+      <w:r>
+        <w:rPr>
+          <w:rStyle w:val="Heading3Char"/>
+        </w:rPr>
+        <w:t>Platform:</w:t>
+      </w:r>
+      <w:r>
+        <w:tab/>
+      </w:r>
+      <w:r>
+        <w:tab/>
+        <w:t>Windows</w:t>
+      </w:r>
+    </w:p>
+    <w:p>
+      <w:pPr>
+        <w:pStyle w:val="ListParagraph"/>
+        <w:numPr>
+          <w:ilvl w:val="0"/>
+          <w:numId w:val="9"/>
+        </w:numPr>
+      </w:pPr>
+      <w:r>
+        <w:rPr>
+          <w:rStyle w:val="Heading3Char"/>
+        </w:rPr>
+        <w:t>Level Style:</w:t>
+      </w:r>
+      <w:r>
+        <w:tab/>
+      </w:r>
+      <w:r>
+        <w:tab/>
+        <w:t>Orthogonal 3D in a 2D space</w:t>
+      </w:r>
+    </w:p>
+    <w:p>
+      <w:pPr>
+        <w:pStyle w:val="ListParagraph"/>
+        <w:numPr>
+          <w:ilvl w:val="0"/>
+          <w:numId w:val="9"/>
+        </w:numPr>
+      </w:pPr>
+      <w:r>
+        <w:rPr>
+          <w:rStyle w:val="Heading3Char"/>
+        </w:rPr>
+        <w:t>Art Style:</w:t>
+      </w:r>
+      <w:r>
+        <w:tab/>
+      </w:r>
+      <w:r>
+        <w:tab/>
+        <w:t>Cartoon</w:t>
+      </w:r>
+    </w:p>
+    <w:p>
+      <w:pPr>
+        <w:pStyle w:val="Heading1"/>
+      </w:pPr>
+      <w:r>
+        <w:br w:type="column"/>
+      </w:r>
+      <w:r>
+        <w:lastRenderedPageBreak/>
         <w:t>Screen Breakdown</w:t>
       </w:r>
     </w:p>
@@ -2186,6 +2383,119 @@
     </w:lvl>
   </w:abstractNum>
   <w:abstractNum w:abstractNumId="1">
+    <w:nsid w:val="13195C23"/>
+    <w:multiLevelType w:val="hybridMultilevel"/>
+    <w:tmpl w:val="DDD01A60"/>
+    <w:lvl w:ilvl="0" w:tplc="0C090001">
+      <w:start w:val="1"/>
+      <w:numFmt w:val="bullet"/>
+      <w:lvlText w:val=""/>
+      <w:lvlJc w:val="left"/>
+      <w:pPr>
+        <w:ind w:left="720" w:hanging="360"/>
+      </w:pPr>
+      <w:rPr>
+        <w:rFonts w:ascii="Symbol" w:hAnsi="Symbol" w:hint="default"/>
+      </w:rPr>
+    </w:lvl>
+    <w:lvl w:ilvl="1" w:tplc="0C090003" w:tentative="1">
+      <w:start w:val="1"/>
+      <w:numFmt w:val="bullet"/>
+      <w:lvlText w:val="o"/>
+      <w:lvlJc w:val="left"/>
+      <w:pPr>
+        <w:ind w:left="1440" w:hanging="360"/>
+      </w:pPr>
+      <w:rPr>
+        <w:rFonts w:ascii="Courier New" w:hAnsi="Courier New" w:cs="Courier New" w:hint="default"/>
+      </w:rPr>
+    </w:lvl>
+    <w:lvl w:ilvl="2" w:tplc="0C090005" w:tentative="1">
+      <w:start w:val="1"/>
+      <w:numFmt w:val="bullet"/>
+      <w:lvlText w:val=""/>
+      <w:lvlJc w:val="left"/>
+      <w:pPr>
+        <w:ind w:left="2160" w:hanging="360"/>
+      </w:pPr>
+      <w:rPr>
+        <w:rFonts w:ascii="Wingdings" w:hAnsi="Wingdings" w:hint="default"/>
+      </w:rPr>
+    </w:lvl>
+    <w:lvl w:ilvl="3" w:tplc="0C090001" w:tentative="1">
+      <w:start w:val="1"/>
+      <w:numFmt w:val="bullet"/>
+      <w:lvlText w:val=""/>
+      <w:lvlJc w:val="left"/>
+      <w:pPr>
+        <w:ind w:left="2880" w:hanging="360"/>
+      </w:pPr>
+      <w:rPr>
+        <w:rFonts w:ascii="Symbol" w:hAnsi="Symbol" w:hint="default"/>
+      </w:rPr>
+    </w:lvl>
+    <w:lvl w:ilvl="4" w:tplc="0C090003" w:tentative="1">
+      <w:start w:val="1"/>
+      <w:numFmt w:val="bullet"/>
+      <w:lvlText w:val="o"/>
+      <w:lvlJc w:val="left"/>
+      <w:pPr>
+        <w:ind w:left="3600" w:hanging="360"/>
+      </w:pPr>
+      <w:rPr>
+        <w:rFonts w:ascii="Courier New" w:hAnsi="Courier New" w:cs="Courier New" w:hint="default"/>
+      </w:rPr>
+    </w:lvl>
+    <w:lvl w:ilvl="5" w:tplc="0C090005" w:tentative="1">
+      <w:start w:val="1"/>
+      <w:numFmt w:val="bullet"/>
+      <w:lvlText w:val=""/>
+      <w:lvlJc w:val="left"/>
+      <w:pPr>
+        <w:ind w:left="4320" w:hanging="360"/>
+      </w:pPr>
+      <w:rPr>
+        <w:rFonts w:ascii="Wingdings" w:hAnsi="Wingdings" w:hint="default"/>
+      </w:rPr>
+    </w:lvl>
+    <w:lvl w:ilvl="6" w:tplc="0C090001" w:tentative="1">
+      <w:start w:val="1"/>
+      <w:numFmt w:val="bullet"/>
+      <w:lvlText w:val=""/>
+      <w:lvlJc w:val="left"/>
+      <w:pPr>
+        <w:ind w:left="5040" w:hanging="360"/>
+      </w:pPr>
+      <w:rPr>
+        <w:rFonts w:ascii="Symbol" w:hAnsi="Symbol" w:hint="default"/>
+      </w:rPr>
+    </w:lvl>
+    <w:lvl w:ilvl="7" w:tplc="0C090003" w:tentative="1">
+      <w:start w:val="1"/>
+      <w:numFmt w:val="bullet"/>
+      <w:lvlText w:val="o"/>
+      <w:lvlJc w:val="left"/>
+      <w:pPr>
+        <w:ind w:left="5760" w:hanging="360"/>
+      </w:pPr>
+      <w:rPr>
+        <w:rFonts w:ascii="Courier New" w:hAnsi="Courier New" w:cs="Courier New" w:hint="default"/>
+      </w:rPr>
+    </w:lvl>
+    <w:lvl w:ilvl="8" w:tplc="0C090005" w:tentative="1">
+      <w:start w:val="1"/>
+      <w:numFmt w:val="bullet"/>
+      <w:lvlText w:val=""/>
+      <w:lvlJc w:val="left"/>
+      <w:pPr>
+        <w:ind w:left="6480" w:hanging="360"/>
+      </w:pPr>
+      <w:rPr>
+        <w:rFonts w:ascii="Wingdings" w:hAnsi="Wingdings" w:hint="default"/>
+      </w:rPr>
+    </w:lvl>
+  </w:abstractNum>
+  <w:abstractNum w:abstractNumId="2">
     <w:nsid w:val="395953BA"/>
     <w:multiLevelType w:val="hybridMultilevel"/>
     <w:tmpl w:val="A906FB9A"/>
@@ -2298,7 +2608,7 @@
       </w:rPr>
     </w:lvl>
   </w:abstractNum>
-  <w:abstractNum w:abstractNumId="2">
+  <w:abstractNum w:abstractNumId="3">
     <w:nsid w:val="43221ED5"/>
     <w:multiLevelType w:val="hybridMultilevel"/>
     <w:tmpl w:val="160C2930"/>
@@ -2411,7 +2721,7 @@
       </w:rPr>
     </w:lvl>
   </w:abstractNum>
-  <w:abstractNum w:abstractNumId="3">
+  <w:abstractNum w:abstractNumId="4">
     <w:nsid w:val="466A1C39"/>
     <w:multiLevelType w:val="hybridMultilevel"/>
     <w:tmpl w:val="7F08DBCE"/>
@@ -2524,7 +2834,7 @@
       </w:rPr>
     </w:lvl>
   </w:abstractNum>
-  <w:abstractNum w:abstractNumId="4">
+  <w:abstractNum w:abstractNumId="5">
     <w:nsid w:val="525013F0"/>
     <w:multiLevelType w:val="hybridMultilevel"/>
     <w:tmpl w:val="2ADEE4F2"/>
@@ -2637,7 +2947,120 @@
       </w:rPr>
     </w:lvl>
   </w:abstractNum>
-  <w:abstractNum w:abstractNumId="5">
+  <w:abstractNum w:abstractNumId="6">
+    <w:nsid w:val="5CE20D5B"/>
+    <w:multiLevelType w:val="hybridMultilevel"/>
+    <w:tmpl w:val="FA16B60E"/>
+    <w:lvl w:ilvl="0" w:tplc="0C090001">
+      <w:start w:val="1"/>
+      <w:numFmt w:val="bullet"/>
+      <w:lvlText w:val=""/>
+      <w:lvlJc w:val="left"/>
+      <w:pPr>
+        <w:ind w:left="720" w:hanging="360"/>
+      </w:pPr>
+      <w:rPr>
+        <w:rFonts w:ascii="Symbol" w:hAnsi="Symbol" w:hint="default"/>
+      </w:rPr>
+    </w:lvl>
+    <w:lvl w:ilvl="1" w:tplc="0C090003" w:tentative="1">
+      <w:start w:val="1"/>
+      <w:numFmt w:val="bullet"/>
+      <w:lvlText w:val="o"/>
+      <w:lvlJc w:val="left"/>
+      <w:pPr>
+        <w:ind w:left="1440" w:hanging="360"/>
+      </w:pPr>
+      <w:rPr>
+        <w:rFonts w:ascii="Courier New" w:hAnsi="Courier New" w:cs="Courier New" w:hint="default"/>
+      </w:rPr>
+    </w:lvl>
+    <w:lvl w:ilvl="2" w:tplc="0C090005" w:tentative="1">
+      <w:start w:val="1"/>
+      <w:numFmt w:val="bullet"/>
+      <w:lvlText w:val=""/>
+      <w:lvlJc w:val="left"/>
+      <w:pPr>
+        <w:ind w:left="2160" w:hanging="360"/>
+      </w:pPr>
+      <w:rPr>
+        <w:rFonts w:ascii="Wingdings" w:hAnsi="Wingdings" w:hint="default"/>
+      </w:rPr>
+    </w:lvl>
+    <w:lvl w:ilvl="3" w:tplc="0C090001" w:tentative="1">
+      <w:start w:val="1"/>
+      <w:numFmt w:val="bullet"/>
+      <w:lvlText w:val=""/>
+      <w:lvlJc w:val="left"/>
+      <w:pPr>
+        <w:ind w:left="2880" w:hanging="360"/>
+      </w:pPr>
+      <w:rPr>
+        <w:rFonts w:ascii="Symbol" w:hAnsi="Symbol" w:hint="default"/>
+      </w:rPr>
+    </w:lvl>
+    <w:lvl w:ilvl="4" w:tplc="0C090003" w:tentative="1">
+      <w:start w:val="1"/>
+      <w:numFmt w:val="bullet"/>
+      <w:lvlText w:val="o"/>
+      <w:lvlJc w:val="left"/>
+      <w:pPr>
+        <w:ind w:left="3600" w:hanging="360"/>
+      </w:pPr>
+      <w:rPr>
+        <w:rFonts w:ascii="Courier New" w:hAnsi="Courier New" w:cs="Courier New" w:hint="default"/>
+      </w:rPr>
+    </w:lvl>
+    <w:lvl w:ilvl="5" w:tplc="0C090005" w:tentative="1">
+      <w:start w:val="1"/>
+      <w:numFmt w:val="bullet"/>
+      <w:lvlText w:val=""/>
+      <w:lvlJc w:val="left"/>
+      <w:pPr>
+        <w:ind w:left="4320" w:hanging="360"/>
+      </w:pPr>
+      <w:rPr>
+        <w:rFonts w:ascii="Wingdings" w:hAnsi="Wingdings" w:hint="default"/>
+      </w:rPr>
+    </w:lvl>
+    <w:lvl w:ilvl="6" w:tplc="0C090001" w:tentative="1">
+      <w:start w:val="1"/>
+      <w:numFmt w:val="bullet"/>
+      <w:lvlText w:val=""/>
+      <w:lvlJc w:val="left"/>
+      <w:pPr>
+        <w:ind w:left="5040" w:hanging="360"/>
+      </w:pPr>
+      <w:rPr>
+        <w:rFonts w:ascii="Symbol" w:hAnsi="Symbol" w:hint="default"/>
+      </w:rPr>
+    </w:lvl>
+    <w:lvl w:ilvl="7" w:tplc="0C090003" w:tentative="1">
+      <w:start w:val="1"/>
+      <w:numFmt w:val="bullet"/>
+      <w:lvlText w:val="o"/>
+      <w:lvlJc w:val="left"/>
+      <w:pPr>
+        <w:ind w:left="5760" w:hanging="360"/>
+      </w:pPr>
+      <w:rPr>
+        <w:rFonts w:ascii="Courier New" w:hAnsi="Courier New" w:cs="Courier New" w:hint="default"/>
+      </w:rPr>
+    </w:lvl>
+    <w:lvl w:ilvl="8" w:tplc="0C090005" w:tentative="1">
+      <w:start w:val="1"/>
+      <w:numFmt w:val="bullet"/>
+      <w:lvlText w:val=""/>
+      <w:lvlJc w:val="left"/>
+      <w:pPr>
+        <w:ind w:left="6480" w:hanging="360"/>
+      </w:pPr>
+      <w:rPr>
+        <w:rFonts w:ascii="Wingdings" w:hAnsi="Wingdings" w:hint="default"/>
+      </w:rPr>
+    </w:lvl>
+  </w:abstractNum>
+  <w:abstractNum w:abstractNumId="7">
     <w:nsid w:val="69AA6BDF"/>
     <w:multiLevelType w:val="hybridMultilevel"/>
     <w:tmpl w:val="30163BFC"/>
@@ -2750,7 +3173,7 @@
       </w:rPr>
     </w:lvl>
   </w:abstractNum>
-  <w:abstractNum w:abstractNumId="6">
+  <w:abstractNum w:abstractNumId="8">
     <w:nsid w:val="73194F01"/>
     <w:multiLevelType w:val="hybridMultilevel"/>
     <w:tmpl w:val="25A214E4"/>
@@ -2864,25 +3287,31 @@
     </w:lvl>
   </w:abstractNum>
   <w:num w:numId="1">
-    <w:abstractNumId w:val="6"/>
+    <w:abstractNumId w:val="8"/>
   </w:num>
   <w:num w:numId="2">
-    <w:abstractNumId w:val="1"/>
+    <w:abstractNumId w:val="2"/>
   </w:num>
   <w:num w:numId="3">
-    <w:abstractNumId w:val="5"/>
+    <w:abstractNumId w:val="7"/>
   </w:num>
   <w:num w:numId="4">
     <w:abstractNumId w:val="0"/>
   </w:num>
   <w:num w:numId="5">
-    <w:abstractNumId w:val="2"/>
+    <w:abstractNumId w:val="3"/>
   </w:num>
   <w:num w:numId="6">
-    <w:abstractNumId w:val="3"/>
+    <w:abstractNumId w:val="4"/>
   </w:num>
   <w:num w:numId="7">
-    <w:abstractNumId w:val="4"/>
+    <w:abstractNumId w:val="5"/>
+  </w:num>
+  <w:num w:numId="8">
+    <w:abstractNumId w:val="1"/>
+  </w:num>
+  <w:num w:numId="9">
+    <w:abstractNumId w:val="6"/>
   </w:num>
 </w:numbering>
 </file>
@@ -3329,6 +3758,17 @@
       <w:color w:val="808080" w:themeColor="text1" w:themeTint="7F"/>
     </w:rPr>
   </w:style>
+  <w:style w:type="character" w:styleId="Strong">
+    <w:name w:val="Strong"/>
+    <w:basedOn w:val="DefaultParagraphFont"/>
+    <w:uiPriority w:val="22"/>
+    <w:qFormat/>
+    <w:rsid w:val="007B61AE"/>
+    <w:rPr>
+      <w:b/>
+      <w:bCs/>
+    </w:rPr>
+  </w:style>
 </w:styles>
 </file>
 

</xml_diff>

<commit_message>
- Added new interface metadata ready for the interface factory functions. - Added some AI documentation.
git-svn-id: svn+ssh://supergirl.dreamhost.com/home/sulfate/svn/pikpik@178 d6e08b45-3f4a-0410-be67-99b8f2306d8d
</commit_message>
<xml_diff>
--- a/Docs/PikPik - Design Document.docx
+++ b/Docs/PikPik - Design Document.docx
@@ -740,10 +740,22 @@
         <w:t>After the first spirits are returned to the planet, the land begins to heal itself but it is far from bloom.</w:t>
       </w:r>
       <w:r>
-        <w:t xml:space="preserve"> The lava has ceased to pour from the cracks in the planet but the destructive power and heat have left the planet a desolate place. The land is covered in sand and rocks</w:t>
-      </w:r>
-      <w:r>
-        <w:t xml:space="preserve"> and heat distorts the playing field. Players should beware of quicksand pockets that can slow a player down considerably whilst crossing them.</w:t>
+        <w:t xml:space="preserve"> The lava has ceased</w:t>
+      </w:r>
+      <w:r>
+        <w:t xml:space="preserve"> to pour from the cracks </w:t>
+      </w:r>
+      <w:r>
+        <w:t>but the destructive power and heat have left the planet a desolate place. The land is covered in sand and rocks</w:t>
+      </w:r>
+      <w:r>
+        <w:t xml:space="preserve"> and heat distorts the playing field. Players should beware of quicksand pockets that can slow </w:t>
+      </w:r>
+      <w:r>
+        <w:t>them</w:t>
+      </w:r>
+      <w:r>
+        <w:t xml:space="preserve"> down considerably whilst crossing.</w:t>
       </w:r>
     </w:p>
     <w:p>
@@ -760,7 +772,13 @@
         <w:ind w:left="720"/>
       </w:pPr>
       <w:r>
-        <w:t>The first signs of life are beginning to appear with water flowing from springs around the planet. The planet is now able to support the PikPik civilisation for a while longer but they are still lacking the greenery and most importantly, food supplies are low. This land is covered thinly in greenery and sand and has the occasional fresh river flowing from place to place. The rivers can be dangerous at times with flash rapids frequently running down and sweeping players away.</w:t>
+        <w:t>The first signs of life are beginning to appear with water flowing from springs around the planet. The planet is now able to support the PikPik civilisation for a while longer but they are still lacking the greenery and most importantly, food supplies are low. This land is covered thinly in greenery and sand and has the occasional fresh river flowing from place to place. The rivers can be dangerous at times with flash rapids frequently runnin</w:t>
+      </w:r>
+      <w:r>
+        <w:t>g down and sweeping players to the edge of the map</w:t>
+      </w:r>
+      <w:r>
+        <w:t>.</w:t>
       </w:r>
     </w:p>
     <w:p>
@@ -1025,8 +1043,26 @@
     </w:p>
     <w:p>
       <w:pPr>
-        <w:pStyle w:val="Heading1"/>
-      </w:pPr>
+        <w:pStyle w:val="Heading2"/>
+      </w:pPr>
+      <w:r>
+        <w:rPr>
+          <w:rFonts w:ascii="Cambria" w:eastAsia="Times New Roman" w:hAnsi="Cambria" w:cs="Times New Roman"/>
+          <w:color w:val="365F91"/>
+          <w:sz w:val="28"/>
+          <w:szCs w:val="28"/>
+        </w:rPr>
+        <w:lastRenderedPageBreak/>
+        <w:br/>
+      </w:r>
+      <w:r>
+        <w:t>Star Indicators</w:t>
+      </w:r>
+    </w:p>
+    <w:p>
+      <w:r>
+        <w:t>As the whole map will not fit on the game screen the majority of the time, indicators will present themselves on the edge of the screen pointing to stars when they are not being rendered. These will move with the edge of the screen until the star comes into view. The indicator will show the colour of the star it is pointing to.</w:t>
+      </w:r>
       <w:r>
         <w:br w:type="column"/>
       </w:r>
@@ -1234,6 +1270,10 @@
         <w:pStyle w:val="Heading1"/>
       </w:pPr>
       <w:r>
+        <w:br w:type="column"/>
+      </w:r>
+      <w:r>
+        <w:lastRenderedPageBreak/>
         <w:t>Saving</w:t>
       </w:r>
     </w:p>
@@ -1272,6 +1312,59 @@
       </w:r>
     </w:p>
     <w:p/>
+    <w:p/>
+    <w:p>
+      <w:pPr>
+        <w:pStyle w:val="Heading1"/>
+      </w:pPr>
+      <w:r>
+        <w:br w:type="column"/>
+      </w:r>
+      <w:r>
+        <w:lastRenderedPageBreak/>
+        <w:t>Artificial Intelligence</w:t>
+      </w:r>
+    </w:p>
+    <w:p/>
+    <w:p>
+      <w:pPr>
+        <w:pStyle w:val="Heading2"/>
+      </w:pPr>
+      <w:r>
+        <w:t>Path Finding (A*)</w:t>
+      </w:r>
+    </w:p>
+    <w:p>
+      <w:r>
+        <w:t xml:space="preserve">The path finding will work on a square node matrix the same size as the game map. </w:t>
+      </w:r>
+      <w:r>
+        <w:t>The path finding map will remain persistent and is updatable as the map changes. Each node will be linked in with the corres</w:t>
+      </w:r>
+      <w:r>
+        <w:t>ponding map tile and vice versa for simplicity of acces</w:t>
+      </w:r>
+      <w:r>
+        <w:t>s but will both be maintained in separate lists. The path finding matrix will be generated when the map is loaded and will be linked in with the map class.</w:t>
+      </w:r>
+    </w:p>
+    <w:p/>
+    <w:p>
+      <w:pPr>
+        <w:pStyle w:val="Heading2"/>
+      </w:pPr>
+      <w:r>
+        <w:t>Steering Behaviours</w:t>
+      </w:r>
+    </w:p>
+    <w:p>
+      <w:r>
+        <w:t>Evade, Chase, Wander</w:t>
+      </w:r>
+      <w:r>
+        <w:t>, Path</w:t>
+      </w:r>
+    </w:p>
     <w:p>
       <w:pPr>
         <w:pStyle w:val="Heading1"/>
@@ -4058,7 +4151,7 @@
 </file>
 
 <file path=customXml/itemProps1.xml><?xml version="1.0" encoding="utf-8"?>
-<ds:datastoreItem xmlns:ds="http://schemas.openxmlformats.org/officeDocument/2006/customXml" ds:itemID="{2EA8F8AF-8091-430D-905F-463F4D421B7E}">
+<ds:datastoreItem xmlns:ds="http://schemas.openxmlformats.org/officeDocument/2006/customXml" ds:itemID="{DE8217DE-2688-488C-A098-723828BE3CD7}">
   <ds:schemaRefs>
     <ds:schemaRef ds:uri="http://schemas.openxmlformats.org/officeDocument/2006/bibliography"/>
   </ds:schemaRefs>

</xml_diff>